<commit_message>
consent forms and brief
</commit_message>
<xml_diff>
--- a/Assignment/Guidance on creating a Consent Form.docx
+++ b/Assignment/Guidance on creating a Consent Form.docx
@@ -1,6 +1,6 @@
 
 <file path=word/document.xml><?xml version="1.0" encoding="utf-8"?>
-<w:document xmlns:wpc="http://schemas.microsoft.com/office/word/2010/wordprocessingCanvas" xmlns:cx="http://schemas.microsoft.com/office/drawing/2014/chartex" xmlns:cx1="http://schemas.microsoft.com/office/drawing/2015/9/8/chartex" xmlns:mc="http://schemas.openxmlformats.org/markup-compatibility/2006" xmlns:o="urn:schemas-microsoft-com:office:office" xmlns:r="http://schemas.openxmlformats.org/officeDocument/2006/relationships" xmlns:m="http://schemas.openxmlformats.org/officeDocument/2006/math" xmlns:v="urn:schemas-microsoft-com:vml" xmlns:wp14="http://schemas.microsoft.com/office/word/2010/wordprocessingDrawing" xmlns:wp="http://schemas.openxmlformats.org/drawingml/2006/wordprocessingDrawing" xmlns:w10="urn:schemas-microsoft-com:office:word" xmlns:w="http://schemas.openxmlformats.org/wordprocessingml/2006/main" xmlns:w14="http://schemas.microsoft.com/office/word/2010/wordml" xmlns:w15="http://schemas.microsoft.com/office/word/2012/wordml" xmlns:w16se="http://schemas.microsoft.com/office/word/2015/wordml/symex" xmlns:wpg="http://schemas.microsoft.com/office/word/2010/wordprocessingGroup" xmlns:wpi="http://schemas.microsoft.com/office/word/2010/wordprocessingInk" xmlns:wne="http://schemas.microsoft.com/office/word/2006/wordml" xmlns:wps="http://schemas.microsoft.com/office/word/2010/wordprocessingShape" mc:Ignorable="w14 w15 w16se wp14">
+<w:document xmlns:wpc="http://schemas.microsoft.com/office/word/2010/wordprocessingCanvas" xmlns:cx="http://schemas.microsoft.com/office/drawing/2014/chartex" xmlns:cx1="http://schemas.microsoft.com/office/drawing/2015/9/8/chartex" xmlns:cx2="http://schemas.microsoft.com/office/drawing/2015/10/21/chartex" xmlns:cx3="http://schemas.microsoft.com/office/drawing/2016/5/9/chartex" xmlns:cx4="http://schemas.microsoft.com/office/drawing/2016/5/10/chartex" xmlns:cx5="http://schemas.microsoft.com/office/drawing/2016/5/11/chartex" xmlns:cx6="http://schemas.microsoft.com/office/drawing/2016/5/12/chartex" xmlns:cx7="http://schemas.microsoft.com/office/drawing/2016/5/13/chartex" xmlns:cx8="http://schemas.microsoft.com/office/drawing/2016/5/14/chartex" xmlns:mc="http://schemas.openxmlformats.org/markup-compatibility/2006" xmlns:aink="http://schemas.microsoft.com/office/drawing/2016/ink" xmlns:am3d="http://schemas.microsoft.com/office/drawing/2017/model3d" xmlns:o="urn:schemas-microsoft-com:office:office" xmlns:oel="http://schemas.microsoft.com/office/2019/extlst" xmlns:r="http://schemas.openxmlformats.org/officeDocument/2006/relationships" xmlns:m="http://schemas.openxmlformats.org/officeDocument/2006/math" xmlns:v="urn:schemas-microsoft-com:vml" xmlns:wp14="http://schemas.microsoft.com/office/word/2010/wordprocessingDrawing" xmlns:wp="http://schemas.openxmlformats.org/drawingml/2006/wordprocessingDrawing" xmlns:w10="urn:schemas-microsoft-com:office:word" xmlns:w="http://schemas.openxmlformats.org/wordprocessingml/2006/main" xmlns:w14="http://schemas.microsoft.com/office/word/2010/wordml" xmlns:w15="http://schemas.microsoft.com/office/word/2012/wordml" xmlns:w16cex="http://schemas.microsoft.com/office/word/2018/wordml/cex" xmlns:w16cid="http://schemas.microsoft.com/office/word/2016/wordml/cid" xmlns:w16="http://schemas.microsoft.com/office/word/2018/wordml" xmlns:w16sdtdh="http://schemas.microsoft.com/office/word/2020/wordml/sdtdatahash" xmlns:w16se="http://schemas.microsoft.com/office/word/2015/wordml/symex" xmlns:wpg="http://schemas.microsoft.com/office/word/2010/wordprocessingGroup" xmlns:wpi="http://schemas.microsoft.com/office/word/2010/wordprocessingInk" xmlns:wne="http://schemas.microsoft.com/office/word/2006/wordml" xmlns:wps="http://schemas.microsoft.com/office/word/2010/wordprocessingShape" mc:Ignorable="w14 w15 w16se w16cid w16 w16cex w16sdtdh wp14">
   <w:body>
     <w:p>
       <w:pPr>
@@ -12,8 +12,6 @@
           <w:szCs w:val="40"/>
         </w:rPr>
       </w:pPr>
-      <w:bookmarkStart w:id="0" w:name="_GoBack"/>
-      <w:bookmarkEnd w:id="0"/>
       <w:r>
         <w:rPr>
           <w:sz w:val="40"/>
@@ -189,8 +187,16 @@
         <w:rPr>
           <w:rFonts w:ascii="Arial" w:hAnsi="Arial" w:cs="Arial"/>
         </w:rPr>
-        <w:t>, or that there is any penalty or detriment to them if they do not take part;</w:t>
-      </w:r>
+        <w:t xml:space="preserve">, or that there is any penalty or detriment to them if they do not take </w:t>
+      </w:r>
+      <w:proofErr w:type="gramStart"/>
+      <w:r>
+        <w:rPr>
+          <w:rFonts w:ascii="Arial" w:hAnsi="Arial" w:cs="Arial"/>
+        </w:rPr>
+        <w:t>part;</w:t>
+      </w:r>
+      <w:proofErr w:type="gramEnd"/>
     </w:p>
     <w:p>
       <w:pPr>
@@ -208,8 +214,16 @@
         <w:rPr>
           <w:rFonts w:ascii="Arial" w:hAnsi="Arial" w:cs="Arial"/>
         </w:rPr>
-        <w:t>Participants should be aware of their entitlement to refuse to continue to participate at any time, for whatever reason without incurring any penalty;</w:t>
-      </w:r>
+        <w:t xml:space="preserve">Participants should be aware of their entitlement to refuse to continue to participate at any time, for whatever reason without incurring any </w:t>
+      </w:r>
+      <w:proofErr w:type="gramStart"/>
+      <w:r>
+        <w:rPr>
+          <w:rFonts w:ascii="Arial" w:hAnsi="Arial" w:cs="Arial"/>
+        </w:rPr>
+        <w:t>penalty;</w:t>
+      </w:r>
+      <w:proofErr w:type="gramEnd"/>
     </w:p>
     <w:p>
       <w:pPr>
@@ -245,7 +259,21 @@
         <w:rPr>
           <w:rFonts w:ascii="Arial" w:hAnsi="Arial" w:cs="Arial"/>
         </w:rPr>
-        <w:t>participate in a research study;</w:t>
+        <w:t xml:space="preserve">participate in </w:t>
+      </w:r>
+      <w:proofErr w:type="gramStart"/>
+      <w:r>
+        <w:rPr>
+          <w:rFonts w:ascii="Arial" w:hAnsi="Arial" w:cs="Arial"/>
+        </w:rPr>
+        <w:t>a research</w:t>
+      </w:r>
+      <w:proofErr w:type="gramEnd"/>
+      <w:r>
+        <w:rPr>
+          <w:rFonts w:ascii="Arial" w:hAnsi="Arial" w:cs="Arial"/>
+        </w:rPr>
+        <w:t xml:space="preserve"> study;</w:t>
       </w:r>
     </w:p>
     <w:p>
@@ -264,8 +292,16 @@
         <w:rPr>
           <w:rFonts w:ascii="Arial" w:hAnsi="Arial" w:cs="Arial"/>
         </w:rPr>
-        <w:t>Participants should be aware of the benefits and risks to them of taking part in the research;</w:t>
-      </w:r>
+        <w:t xml:space="preserve">Participants should be aware of the benefits and risks to them of taking part in the </w:t>
+      </w:r>
+      <w:proofErr w:type="gramStart"/>
+      <w:r>
+        <w:rPr>
+          <w:rFonts w:ascii="Arial" w:hAnsi="Arial" w:cs="Arial"/>
+        </w:rPr>
+        <w:t>research;</w:t>
+      </w:r>
+      <w:proofErr w:type="gramEnd"/>
     </w:p>
     <w:p>
       <w:pPr>
@@ -283,8 +319,16 @@
         <w:rPr>
           <w:rFonts w:ascii="Arial" w:hAnsi="Arial" w:cs="Arial"/>
         </w:rPr>
-        <w:t>Participants should be aware of how their data will be used, including whether their anonymised data may form part of a re-usable, published dataset;</w:t>
-      </w:r>
+        <w:t xml:space="preserve">Participants should be aware of how their data will be used, including whether their anonymised data may form part of a re-usable, published </w:t>
+      </w:r>
+      <w:proofErr w:type="gramStart"/>
+      <w:r>
+        <w:rPr>
+          <w:rFonts w:ascii="Arial" w:hAnsi="Arial" w:cs="Arial"/>
+        </w:rPr>
+        <w:t>dataset;</w:t>
+      </w:r>
+      <w:proofErr w:type="gramEnd"/>
     </w:p>
     <w:p>
       <w:pPr>
@@ -302,7 +346,21 @@
         <w:rPr>
           <w:rFonts w:ascii="Arial" w:hAnsi="Arial" w:cs="Arial"/>
         </w:rPr>
-        <w:t>If participants form part of a vulnerable group, or could be made vulnerable as a result of their participation in the research particular care must be taken in relation to their consent and the conduct of the research to ensure their safety and wellbeing;</w:t>
+        <w:t xml:space="preserve">If participants form part of a vulnerable group, or could be made vulnerable </w:t>
+      </w:r>
+      <w:proofErr w:type="gramStart"/>
+      <w:r>
+        <w:rPr>
+          <w:rFonts w:ascii="Arial" w:hAnsi="Arial" w:cs="Arial"/>
+        </w:rPr>
+        <w:t>as a result of</w:t>
+      </w:r>
+      <w:proofErr w:type="gramEnd"/>
+      <w:r>
+        <w:rPr>
+          <w:rFonts w:ascii="Arial" w:hAnsi="Arial" w:cs="Arial"/>
+        </w:rPr>
+        <w:t xml:space="preserve"> their participation in the research particular care must be taken in relation to their consent and the conduct of the research to ensure their safety and wellbeing;</w:t>
       </w:r>
       <w:r>
         <w:rPr>
@@ -328,7 +386,6 @@
         <w:rPr>
           <w:rFonts w:ascii="Arial" w:hAnsi="Arial" w:cs="Arial"/>
         </w:rPr>
-        <w:lastRenderedPageBreak/>
         <w:t>Participants should be g</w:t>
       </w:r>
       <w:r>
@@ -353,8 +410,16 @@
         <w:rPr>
           <w:rFonts w:ascii="Arial" w:hAnsi="Arial" w:cs="Arial"/>
         </w:rPr>
-        <w:t>aking their decision;</w:t>
-      </w:r>
+        <w:t xml:space="preserve">aking their </w:t>
+      </w:r>
+      <w:proofErr w:type="gramStart"/>
+      <w:r>
+        <w:rPr>
+          <w:rFonts w:ascii="Arial" w:hAnsi="Arial" w:cs="Arial"/>
+        </w:rPr>
+        <w:t>decision;</w:t>
+      </w:r>
+      <w:proofErr w:type="gramEnd"/>
       <w:r>
         <w:rPr>
           <w:rFonts w:ascii="Arial" w:hAnsi="Arial" w:cs="Arial"/>
@@ -426,7 +491,14 @@
         <w:rPr>
           <w:rFonts w:ascii="Arial" w:hAnsi="Arial" w:cs="Arial"/>
         </w:rPr>
-        <w:t>’s faculty or university research ethics committee</w:t>
+        <w:t xml:space="preserve">’s faculty or university research ethics </w:t>
+      </w:r>
+      <w:proofErr w:type="gramStart"/>
+      <w:r>
+        <w:rPr>
+          <w:rFonts w:ascii="Arial" w:hAnsi="Arial" w:cs="Arial"/>
+        </w:rPr>
+        <w:t>committee</w:t>
       </w:r>
       <w:r>
         <w:rPr>
@@ -434,6 +506,7 @@
         </w:rPr>
         <w:t>;</w:t>
       </w:r>
+      <w:proofErr w:type="gramEnd"/>
     </w:p>
     <w:p>
       <w:pPr>
@@ -458,8 +531,16 @@
         <w:rPr>
           <w:rFonts w:ascii="Arial" w:hAnsi="Arial" w:cs="Arial"/>
         </w:rPr>
-        <w:t xml:space="preserve"> unless the research offers an opt in/opt out option for the participant on various parts of the research;</w:t>
-      </w:r>
+        <w:t xml:space="preserve"> unless the research offers an opt in/opt out option for the participant on various parts of the </w:t>
+      </w:r>
+      <w:proofErr w:type="gramStart"/>
+      <w:r>
+        <w:rPr>
+          <w:rFonts w:ascii="Arial" w:hAnsi="Arial" w:cs="Arial"/>
+        </w:rPr>
+        <w:t>research;</w:t>
+      </w:r>
+      <w:proofErr w:type="gramEnd"/>
     </w:p>
     <w:p>
       <w:pPr>
@@ -507,6 +588,7 @@
           <w:sz w:val="40"/>
           <w:szCs w:val="40"/>
         </w:rPr>
+        <w:lastRenderedPageBreak/>
         <w:t xml:space="preserve">Example </w:t>
       </w:r>
       <w:r>
@@ -523,7 +605,7 @@
         <w:rPr>
           <w:rFonts w:ascii="Arial" w:hAnsi="Arial" w:cs="Arial"/>
           <w:b/>
-          <w:color w:val="000000"/>
+          <w:color w:val="000000" w:themeColor="text1"/>
         </w:rPr>
       </w:pPr>
     </w:p>
@@ -533,30 +615,16 @@
         <w:rPr>
           <w:rFonts w:ascii="Arial" w:hAnsi="Arial" w:cs="Arial"/>
           <w:b/>
+          <w:color w:val="000000" w:themeColor="text1"/>
         </w:rPr>
       </w:pPr>
       <w:r>
         <w:rPr>
           <w:rFonts w:ascii="Arial" w:hAnsi="Arial" w:cs="Arial"/>
           <w:b/>
-          <w:color w:val="000000"/>
-        </w:rPr>
-        <w:t>[</w:t>
-      </w:r>
-      <w:r>
-        <w:rPr>
-          <w:rFonts w:ascii="Arial" w:hAnsi="Arial" w:cs="Arial"/>
-          <w:b/>
-          <w:color w:val="FF0000"/>
-        </w:rPr>
-        <w:t>Insert project title</w:t>
-      </w:r>
-      <w:r>
-        <w:rPr>
-          <w:rFonts w:ascii="Arial" w:hAnsi="Arial" w:cs="Arial"/>
-          <w:b/>
-        </w:rPr>
-        <w:t>]</w:t>
+          <w:color w:val="000000" w:themeColor="text1"/>
+        </w:rPr>
+        <w:t>Sustainable food choices for students</w:t>
       </w:r>
     </w:p>
     <w:p>
@@ -600,20 +668,20 @@
         <w:rPr>
           <w:rFonts w:ascii="Arial" w:hAnsi="Arial" w:cs="Arial"/>
         </w:rPr>
-        <w:t>If you are happy to take part in [</w:t>
-      </w:r>
-      <w:r>
-        <w:rPr>
-          <w:rFonts w:ascii="Arial" w:hAnsi="Arial" w:cs="Arial"/>
-          <w:color w:val="FF0000"/>
-        </w:rPr>
-        <w:t>insert details of what the participant is agreeing to take part in, eg interview</w:t>
-      </w:r>
-      <w:r>
-        <w:rPr>
-          <w:rFonts w:ascii="Arial" w:hAnsi="Arial" w:cs="Arial"/>
-        </w:rPr>
-        <w:t>], please sign and date the form.  You will be given a copy to keep for your records.</w:t>
+        <w:t xml:space="preserve">If you are happy to take part in </w:t>
+      </w:r>
+      <w:r>
+        <w:rPr>
+          <w:rFonts w:ascii="Arial" w:hAnsi="Arial" w:cs="Arial"/>
+          <w:color w:val="000000" w:themeColor="text1"/>
+        </w:rPr>
+        <w:t>an interview</w:t>
+      </w:r>
+      <w:r>
+        <w:rPr>
+          <w:rFonts w:ascii="Arial" w:hAnsi="Arial" w:cs="Arial"/>
+        </w:rPr>
+        <w:t>, please sign and date the form.  You will be given a copy to keep for your records.</w:t>
       </w:r>
     </w:p>
     <w:p>
@@ -646,8 +714,16 @@
         <w:rPr>
           <w:rFonts w:ascii="Arial" w:hAnsi="Arial" w:cs="Arial"/>
         </w:rPr>
-        <w:t xml:space="preserve"> before asked to sign this form;</w:t>
-      </w:r>
+        <w:t xml:space="preserve"> before asked to sign this </w:t>
+      </w:r>
+      <w:proofErr w:type="gramStart"/>
+      <w:r>
+        <w:rPr>
+          <w:rFonts w:ascii="Arial" w:hAnsi="Arial" w:cs="Arial"/>
+        </w:rPr>
+        <w:t>form;</w:t>
+      </w:r>
+      <w:proofErr w:type="gramEnd"/>
     </w:p>
     <w:p>
       <w:pPr>
@@ -665,15 +741,22 @@
         <w:rPr>
           <w:rFonts w:ascii="Arial" w:hAnsi="Arial" w:cs="Arial"/>
         </w:rPr>
-        <w:lastRenderedPageBreak/>
         <w:t>I have been given the opportunity t</w:t>
       </w:r>
       <w:r>
         <w:rPr>
           <w:rFonts w:ascii="Arial" w:hAnsi="Arial" w:cs="Arial"/>
         </w:rPr>
-        <w:t>o ask questions about the study;</w:t>
-      </w:r>
+        <w:t xml:space="preserve">o ask questions about the </w:t>
+      </w:r>
+      <w:proofErr w:type="gramStart"/>
+      <w:r>
+        <w:rPr>
+          <w:rFonts w:ascii="Arial" w:hAnsi="Arial" w:cs="Arial"/>
+        </w:rPr>
+        <w:t>study;</w:t>
+      </w:r>
+      <w:proofErr w:type="gramEnd"/>
     </w:p>
     <w:p>
       <w:pPr>
@@ -697,8 +780,16 @@
         <w:rPr>
           <w:rFonts w:ascii="Arial" w:hAnsi="Arial" w:cs="Arial"/>
         </w:rPr>
-        <w:t>sfactorily by the research team;</w:t>
-      </w:r>
+        <w:t xml:space="preserve">sfactorily by the research </w:t>
+      </w:r>
+      <w:proofErr w:type="gramStart"/>
+      <w:r>
+        <w:rPr>
+          <w:rFonts w:ascii="Arial" w:hAnsi="Arial" w:cs="Arial"/>
+        </w:rPr>
+        <w:t>team;</w:t>
+      </w:r>
+      <w:proofErr w:type="gramEnd"/>
     </w:p>
     <w:p>
       <w:pPr>
@@ -716,7 +807,14 @@
         <w:rPr>
           <w:rFonts w:ascii="Arial" w:hAnsi="Arial" w:cs="Arial"/>
         </w:rPr>
-        <w:t>I agree that anonymised quotes may be used in the final Report of this stud</w:t>
+        <w:t xml:space="preserve">I agree that anonymised quotes may be used in the final Report of this </w:t>
+      </w:r>
+      <w:proofErr w:type="gramStart"/>
+      <w:r>
+        <w:rPr>
+          <w:rFonts w:ascii="Arial" w:hAnsi="Arial" w:cs="Arial"/>
+        </w:rPr>
+        <w:t>stud</w:t>
       </w:r>
       <w:r>
         <w:rPr>
@@ -724,6 +822,7 @@
         </w:rPr>
         <w:t>y;</w:t>
       </w:r>
+      <w:proofErr w:type="gramEnd"/>
     </w:p>
     <w:p>
       <w:pPr>
@@ -747,8 +846,16 @@
         <w:rPr>
           <w:rFonts w:ascii="Arial" w:hAnsi="Arial" w:cs="Arial"/>
         </w:rPr>
-        <w:t>ymised, without giving a reason;</w:t>
-      </w:r>
+        <w:t xml:space="preserve">ymised, without giving a </w:t>
+      </w:r>
+      <w:proofErr w:type="gramStart"/>
+      <w:r>
+        <w:rPr>
+          <w:rFonts w:ascii="Arial" w:hAnsi="Arial" w:cs="Arial"/>
+        </w:rPr>
+        <w:t>reason;</w:t>
+      </w:r>
+      <w:proofErr w:type="gramEnd"/>
     </w:p>
     <w:p>
       <w:pPr>
@@ -875,7 +982,7 @@
       </w:r>
     </w:p>
     <w:sectPr>
-      <w:footerReference w:type="default" r:id="rId12"/>
+      <w:footerReference w:type="default" r:id="rId11"/>
       <w:pgSz w:w="11906" w:h="16838"/>
       <w:pgMar w:top="1440" w:right="1440" w:bottom="1440" w:left="1440" w:header="708" w:footer="708" w:gutter="0"/>
       <w:cols w:space="708"/>
@@ -886,7 +993,7 @@
 </file>
 
 <file path=word/endnotes.xml><?xml version="1.0" encoding="utf-8"?>
-<w:endnotes xmlns:wpc="http://schemas.microsoft.com/office/word/2010/wordprocessingCanvas" xmlns:cx="http://schemas.microsoft.com/office/drawing/2014/chartex" xmlns:cx1="http://schemas.microsoft.com/office/drawing/2015/9/8/chartex" xmlns:mc="http://schemas.openxmlformats.org/markup-compatibility/2006" xmlns:o="urn:schemas-microsoft-com:office:office" xmlns:r="http://schemas.openxmlformats.org/officeDocument/2006/relationships" xmlns:m="http://schemas.openxmlformats.org/officeDocument/2006/math" xmlns:v="urn:schemas-microsoft-com:vml" xmlns:wp14="http://schemas.microsoft.com/office/word/2010/wordprocessingDrawing" xmlns:wp="http://schemas.openxmlformats.org/drawingml/2006/wordprocessingDrawing" xmlns:w10="urn:schemas-microsoft-com:office:word" xmlns:w="http://schemas.openxmlformats.org/wordprocessingml/2006/main" xmlns:w14="http://schemas.microsoft.com/office/word/2010/wordml" xmlns:w15="http://schemas.microsoft.com/office/word/2012/wordml" xmlns:w16se="http://schemas.microsoft.com/office/word/2015/wordml/symex" xmlns:wpg="http://schemas.microsoft.com/office/word/2010/wordprocessingGroup" xmlns:wpi="http://schemas.microsoft.com/office/word/2010/wordprocessingInk" xmlns:wne="http://schemas.microsoft.com/office/word/2006/wordml" xmlns:wps="http://schemas.microsoft.com/office/word/2010/wordprocessingShape" mc:Ignorable="w14 w15 w16se wp14">
+<w:endnotes xmlns:wpc="http://schemas.microsoft.com/office/word/2010/wordprocessingCanvas" xmlns:cx="http://schemas.microsoft.com/office/drawing/2014/chartex" xmlns:cx1="http://schemas.microsoft.com/office/drawing/2015/9/8/chartex" xmlns:cx2="http://schemas.microsoft.com/office/drawing/2015/10/21/chartex" xmlns:cx3="http://schemas.microsoft.com/office/drawing/2016/5/9/chartex" xmlns:cx4="http://schemas.microsoft.com/office/drawing/2016/5/10/chartex" xmlns:cx5="http://schemas.microsoft.com/office/drawing/2016/5/11/chartex" xmlns:cx6="http://schemas.microsoft.com/office/drawing/2016/5/12/chartex" xmlns:cx7="http://schemas.microsoft.com/office/drawing/2016/5/13/chartex" xmlns:cx8="http://schemas.microsoft.com/office/drawing/2016/5/14/chartex" xmlns:mc="http://schemas.openxmlformats.org/markup-compatibility/2006" xmlns:aink="http://schemas.microsoft.com/office/drawing/2016/ink" xmlns:am3d="http://schemas.microsoft.com/office/drawing/2017/model3d" xmlns:o="urn:schemas-microsoft-com:office:office" xmlns:oel="http://schemas.microsoft.com/office/2019/extlst" xmlns:r="http://schemas.openxmlformats.org/officeDocument/2006/relationships" xmlns:m="http://schemas.openxmlformats.org/officeDocument/2006/math" xmlns:v="urn:schemas-microsoft-com:vml" xmlns:wp14="http://schemas.microsoft.com/office/word/2010/wordprocessingDrawing" xmlns:wp="http://schemas.openxmlformats.org/drawingml/2006/wordprocessingDrawing" xmlns:w10="urn:schemas-microsoft-com:office:word" xmlns:w="http://schemas.openxmlformats.org/wordprocessingml/2006/main" xmlns:w14="http://schemas.microsoft.com/office/word/2010/wordml" xmlns:w15="http://schemas.microsoft.com/office/word/2012/wordml" xmlns:w16cex="http://schemas.microsoft.com/office/word/2018/wordml/cex" xmlns:w16cid="http://schemas.microsoft.com/office/word/2016/wordml/cid" xmlns:w16="http://schemas.microsoft.com/office/word/2018/wordml" xmlns:w16sdtdh="http://schemas.microsoft.com/office/word/2020/wordml/sdtdatahash" xmlns:w16se="http://schemas.microsoft.com/office/word/2015/wordml/symex" xmlns:wpg="http://schemas.microsoft.com/office/word/2010/wordprocessingGroup" xmlns:wpi="http://schemas.microsoft.com/office/word/2010/wordprocessingInk" xmlns:wne="http://schemas.microsoft.com/office/word/2006/wordml" xmlns:wps="http://schemas.microsoft.com/office/word/2010/wordprocessingShape" mc:Ignorable="w14 w15 w16se w16cid w16 w16cex w16sdtdh wp14">
   <w:endnote w:type="separator" w:id="-1">
     <w:p>
       <w:pPr>
@@ -911,7 +1018,7 @@
 </file>
 
 <file path=word/footer1.xml><?xml version="1.0" encoding="utf-8"?>
-<w:ftr xmlns:wpc="http://schemas.microsoft.com/office/word/2010/wordprocessingCanvas" xmlns:cx="http://schemas.microsoft.com/office/drawing/2014/chartex" xmlns:cx1="http://schemas.microsoft.com/office/drawing/2015/9/8/chartex" xmlns:mc="http://schemas.openxmlformats.org/markup-compatibility/2006" xmlns:o="urn:schemas-microsoft-com:office:office" xmlns:r="http://schemas.openxmlformats.org/officeDocument/2006/relationships" xmlns:m="http://schemas.openxmlformats.org/officeDocument/2006/math" xmlns:v="urn:schemas-microsoft-com:vml" xmlns:wp14="http://schemas.microsoft.com/office/word/2010/wordprocessingDrawing" xmlns:wp="http://schemas.openxmlformats.org/drawingml/2006/wordprocessingDrawing" xmlns:w10="urn:schemas-microsoft-com:office:word" xmlns:w="http://schemas.openxmlformats.org/wordprocessingml/2006/main" xmlns:w14="http://schemas.microsoft.com/office/word/2010/wordml" xmlns:w15="http://schemas.microsoft.com/office/word/2012/wordml" xmlns:w16se="http://schemas.microsoft.com/office/word/2015/wordml/symex" xmlns:wpg="http://schemas.microsoft.com/office/word/2010/wordprocessingGroup" xmlns:wpi="http://schemas.microsoft.com/office/word/2010/wordprocessingInk" xmlns:wne="http://schemas.microsoft.com/office/word/2006/wordml" xmlns:wps="http://schemas.microsoft.com/office/word/2010/wordprocessingShape" mc:Ignorable="w14 w15 w16se wp14">
+<w:ftr xmlns:wpc="http://schemas.microsoft.com/office/word/2010/wordprocessingCanvas" xmlns:cx="http://schemas.microsoft.com/office/drawing/2014/chartex" xmlns:cx1="http://schemas.microsoft.com/office/drawing/2015/9/8/chartex" xmlns:cx2="http://schemas.microsoft.com/office/drawing/2015/10/21/chartex" xmlns:cx3="http://schemas.microsoft.com/office/drawing/2016/5/9/chartex" xmlns:cx4="http://schemas.microsoft.com/office/drawing/2016/5/10/chartex" xmlns:cx5="http://schemas.microsoft.com/office/drawing/2016/5/11/chartex" xmlns:cx6="http://schemas.microsoft.com/office/drawing/2016/5/12/chartex" xmlns:cx7="http://schemas.microsoft.com/office/drawing/2016/5/13/chartex" xmlns:cx8="http://schemas.microsoft.com/office/drawing/2016/5/14/chartex" xmlns:mc="http://schemas.openxmlformats.org/markup-compatibility/2006" xmlns:aink="http://schemas.microsoft.com/office/drawing/2016/ink" xmlns:am3d="http://schemas.microsoft.com/office/drawing/2017/model3d" xmlns:o="urn:schemas-microsoft-com:office:office" xmlns:oel="http://schemas.microsoft.com/office/2019/extlst" xmlns:r="http://schemas.openxmlformats.org/officeDocument/2006/relationships" xmlns:m="http://schemas.openxmlformats.org/officeDocument/2006/math" xmlns:v="urn:schemas-microsoft-com:vml" xmlns:wp14="http://schemas.microsoft.com/office/word/2010/wordprocessingDrawing" xmlns:wp="http://schemas.openxmlformats.org/drawingml/2006/wordprocessingDrawing" xmlns:w10="urn:schemas-microsoft-com:office:word" xmlns:w="http://schemas.openxmlformats.org/wordprocessingml/2006/main" xmlns:w14="http://schemas.microsoft.com/office/word/2010/wordml" xmlns:w15="http://schemas.microsoft.com/office/word/2012/wordml" xmlns:w16cex="http://schemas.microsoft.com/office/word/2018/wordml/cex" xmlns:w16cid="http://schemas.microsoft.com/office/word/2016/wordml/cid" xmlns:w16="http://schemas.microsoft.com/office/word/2018/wordml" xmlns:w16sdtdh="http://schemas.microsoft.com/office/word/2020/wordml/sdtdatahash" xmlns:w16se="http://schemas.microsoft.com/office/word/2015/wordml/symex" xmlns:wpg="http://schemas.microsoft.com/office/word/2010/wordprocessingGroup" xmlns:wpi="http://schemas.microsoft.com/office/word/2010/wordprocessingInk" xmlns:wne="http://schemas.microsoft.com/office/word/2006/wordml" xmlns:wps="http://schemas.microsoft.com/office/word/2010/wordprocessingShape" mc:Ignorable="w14 w15 w16se w16cid w16 w16cex w16sdtdh wp14">
   <w:sdt>
     <w:sdtPr>
       <w:id w:val="1584495334"/>
@@ -964,7 +1071,7 @@
 </file>
 
 <file path=word/footnotes.xml><?xml version="1.0" encoding="utf-8"?>
-<w:footnotes xmlns:wpc="http://schemas.microsoft.com/office/word/2010/wordprocessingCanvas" xmlns:cx="http://schemas.microsoft.com/office/drawing/2014/chartex" xmlns:cx1="http://schemas.microsoft.com/office/drawing/2015/9/8/chartex" xmlns:mc="http://schemas.openxmlformats.org/markup-compatibility/2006" xmlns:o="urn:schemas-microsoft-com:office:office" xmlns:r="http://schemas.openxmlformats.org/officeDocument/2006/relationships" xmlns:m="http://schemas.openxmlformats.org/officeDocument/2006/math" xmlns:v="urn:schemas-microsoft-com:vml" xmlns:wp14="http://schemas.microsoft.com/office/word/2010/wordprocessingDrawing" xmlns:wp="http://schemas.openxmlformats.org/drawingml/2006/wordprocessingDrawing" xmlns:w10="urn:schemas-microsoft-com:office:word" xmlns:w="http://schemas.openxmlformats.org/wordprocessingml/2006/main" xmlns:w14="http://schemas.microsoft.com/office/word/2010/wordml" xmlns:w15="http://schemas.microsoft.com/office/word/2012/wordml" xmlns:w16se="http://schemas.microsoft.com/office/word/2015/wordml/symex" xmlns:wpg="http://schemas.microsoft.com/office/word/2010/wordprocessingGroup" xmlns:wpi="http://schemas.microsoft.com/office/word/2010/wordprocessingInk" xmlns:wne="http://schemas.microsoft.com/office/word/2006/wordml" xmlns:wps="http://schemas.microsoft.com/office/word/2010/wordprocessingShape" mc:Ignorable="w14 w15 w16se wp14">
+<w:footnotes xmlns:wpc="http://schemas.microsoft.com/office/word/2010/wordprocessingCanvas" xmlns:cx="http://schemas.microsoft.com/office/drawing/2014/chartex" xmlns:cx1="http://schemas.microsoft.com/office/drawing/2015/9/8/chartex" xmlns:cx2="http://schemas.microsoft.com/office/drawing/2015/10/21/chartex" xmlns:cx3="http://schemas.microsoft.com/office/drawing/2016/5/9/chartex" xmlns:cx4="http://schemas.microsoft.com/office/drawing/2016/5/10/chartex" xmlns:cx5="http://schemas.microsoft.com/office/drawing/2016/5/11/chartex" xmlns:cx6="http://schemas.microsoft.com/office/drawing/2016/5/12/chartex" xmlns:cx7="http://schemas.microsoft.com/office/drawing/2016/5/13/chartex" xmlns:cx8="http://schemas.microsoft.com/office/drawing/2016/5/14/chartex" xmlns:mc="http://schemas.openxmlformats.org/markup-compatibility/2006" xmlns:aink="http://schemas.microsoft.com/office/drawing/2016/ink" xmlns:am3d="http://schemas.microsoft.com/office/drawing/2017/model3d" xmlns:o="urn:schemas-microsoft-com:office:office" xmlns:oel="http://schemas.microsoft.com/office/2019/extlst" xmlns:r="http://schemas.openxmlformats.org/officeDocument/2006/relationships" xmlns:m="http://schemas.openxmlformats.org/officeDocument/2006/math" xmlns:v="urn:schemas-microsoft-com:vml" xmlns:wp14="http://schemas.microsoft.com/office/word/2010/wordprocessingDrawing" xmlns:wp="http://schemas.openxmlformats.org/drawingml/2006/wordprocessingDrawing" xmlns:w10="urn:schemas-microsoft-com:office:word" xmlns:w="http://schemas.openxmlformats.org/wordprocessingml/2006/main" xmlns:w14="http://schemas.microsoft.com/office/word/2010/wordml" xmlns:w15="http://schemas.microsoft.com/office/word/2012/wordml" xmlns:w16cex="http://schemas.microsoft.com/office/word/2018/wordml/cex" xmlns:w16cid="http://schemas.microsoft.com/office/word/2016/wordml/cid" xmlns:w16="http://schemas.microsoft.com/office/word/2018/wordml" xmlns:w16sdtdh="http://schemas.microsoft.com/office/word/2020/wordml/sdtdatahash" xmlns:w16se="http://schemas.microsoft.com/office/word/2015/wordml/symex" xmlns:wpg="http://schemas.microsoft.com/office/word/2010/wordprocessingGroup" xmlns:wpi="http://schemas.microsoft.com/office/word/2010/wordprocessingInk" xmlns:wne="http://schemas.microsoft.com/office/word/2006/wordml" xmlns:wps="http://schemas.microsoft.com/office/word/2010/wordprocessingShape" mc:Ignorable="w14 w15 w16se w16cid w16 w16cex w16sdtdh wp14">
   <w:footnote w:type="separator" w:id="-1">
     <w:p>
       <w:pPr>
@@ -1045,7 +1152,43 @@
           <w:sz w:val="18"/>
           <w:szCs w:val="18"/>
         </w:rPr>
-        <w:t>The Mental Capacity Act 2005 came into force on 1 October 2007.  It requires intrusive research to be subject to ethical scrutiny by a Research Ethics Committee established in England or Wales under the Governance Arrangements for NHS Research Ethics Committees (GAfREC, DH July 2001).  Intrusive research is defined in section 30(2) of the Act as: “[research] of a kind that would be unlawful if it was carried out on or in relation to a person who had capacity to consent to it, but without his consent”  and is not limited to medical and biomedical research, health-related research or research taking place within the NHS.</w:t>
+        <w:t>The Mental Capacity Act 2005 came into force on 1 October 2007.  It requires intrusive research to be subject to ethical scrutiny by a Research Ethics Committee established in England or Wales under the Governance Arrangements for NHS Research Ethics Committees (</w:t>
+      </w:r>
+      <w:proofErr w:type="spellStart"/>
+      <w:r>
+        <w:rPr>
+          <w:rFonts w:ascii="Arial" w:hAnsi="Arial" w:cs="Arial"/>
+          <w:sz w:val="18"/>
+          <w:szCs w:val="18"/>
+        </w:rPr>
+        <w:t>GAfREC</w:t>
+      </w:r>
+      <w:proofErr w:type="spellEnd"/>
+      <w:r>
+        <w:rPr>
+          <w:rFonts w:ascii="Arial" w:hAnsi="Arial" w:cs="Arial"/>
+          <w:sz w:val="18"/>
+          <w:szCs w:val="18"/>
+        </w:rPr>
+        <w:t xml:space="preserve">, DH July 2001).  Intrusive research is defined in section 30(2) of the Act as: “[research] of a kind that would be unlawful if it was carried out on or in relation to a person who had capacity to consent to it, but without his </w:t>
+      </w:r>
+      <w:proofErr w:type="gramStart"/>
+      <w:r>
+        <w:rPr>
+          <w:rFonts w:ascii="Arial" w:hAnsi="Arial" w:cs="Arial"/>
+          <w:sz w:val="18"/>
+          <w:szCs w:val="18"/>
+        </w:rPr>
+        <w:t>consent”  and</w:t>
+      </w:r>
+      <w:proofErr w:type="gramEnd"/>
+      <w:r>
+        <w:rPr>
+          <w:rFonts w:ascii="Arial" w:hAnsi="Arial" w:cs="Arial"/>
+          <w:sz w:val="18"/>
+          <w:szCs w:val="18"/>
+        </w:rPr>
+        <w:t xml:space="preserve"> is not limited to medical and biomedical research, health-related research or research taking place within the NHS.</w:t>
       </w:r>
       <w:r>
         <w:rPr>
@@ -1061,7 +1204,7 @@
 </file>
 
 <file path=word/numbering.xml><?xml version="1.0" encoding="utf-8"?>
-<w:numbering xmlns:wpc="http://schemas.microsoft.com/office/word/2010/wordprocessingCanvas" xmlns:cx="http://schemas.microsoft.com/office/drawing/2014/chartex" xmlns:cx1="http://schemas.microsoft.com/office/drawing/2015/9/8/chartex" xmlns:mc="http://schemas.openxmlformats.org/markup-compatibility/2006" xmlns:o="urn:schemas-microsoft-com:office:office" xmlns:r="http://schemas.openxmlformats.org/officeDocument/2006/relationships" xmlns:m="http://schemas.openxmlformats.org/officeDocument/2006/math" xmlns:v="urn:schemas-microsoft-com:vml" xmlns:wp14="http://schemas.microsoft.com/office/word/2010/wordprocessingDrawing" xmlns:wp="http://schemas.openxmlformats.org/drawingml/2006/wordprocessingDrawing" xmlns:w10="urn:schemas-microsoft-com:office:word" xmlns:w="http://schemas.openxmlformats.org/wordprocessingml/2006/main" xmlns:w14="http://schemas.microsoft.com/office/word/2010/wordml" xmlns:w15="http://schemas.microsoft.com/office/word/2012/wordml" xmlns:w16se="http://schemas.microsoft.com/office/word/2015/wordml/symex" xmlns:wpg="http://schemas.microsoft.com/office/word/2010/wordprocessingGroup" xmlns:wpi="http://schemas.microsoft.com/office/word/2010/wordprocessingInk" xmlns:wne="http://schemas.microsoft.com/office/word/2006/wordml" xmlns:wps="http://schemas.microsoft.com/office/word/2010/wordprocessingShape" mc:Ignorable="w14 w15 w16se wp14">
+<w:numbering xmlns:wpc="http://schemas.microsoft.com/office/word/2010/wordprocessingCanvas" xmlns:cx="http://schemas.microsoft.com/office/drawing/2014/chartex" xmlns:cx1="http://schemas.microsoft.com/office/drawing/2015/9/8/chartex" xmlns:cx2="http://schemas.microsoft.com/office/drawing/2015/10/21/chartex" xmlns:cx3="http://schemas.microsoft.com/office/drawing/2016/5/9/chartex" xmlns:cx4="http://schemas.microsoft.com/office/drawing/2016/5/10/chartex" xmlns:cx5="http://schemas.microsoft.com/office/drawing/2016/5/11/chartex" xmlns:cx6="http://schemas.microsoft.com/office/drawing/2016/5/12/chartex" xmlns:cx7="http://schemas.microsoft.com/office/drawing/2016/5/13/chartex" xmlns:cx8="http://schemas.microsoft.com/office/drawing/2016/5/14/chartex" xmlns:mc="http://schemas.openxmlformats.org/markup-compatibility/2006" xmlns:aink="http://schemas.microsoft.com/office/drawing/2016/ink" xmlns:am3d="http://schemas.microsoft.com/office/drawing/2017/model3d" xmlns:o="urn:schemas-microsoft-com:office:office" xmlns:oel="http://schemas.microsoft.com/office/2019/extlst" xmlns:r="http://schemas.openxmlformats.org/officeDocument/2006/relationships" xmlns:m="http://schemas.openxmlformats.org/officeDocument/2006/math" xmlns:v="urn:schemas-microsoft-com:vml" xmlns:wp14="http://schemas.microsoft.com/office/word/2010/wordprocessingDrawing" xmlns:wp="http://schemas.openxmlformats.org/drawingml/2006/wordprocessingDrawing" xmlns:w10="urn:schemas-microsoft-com:office:word" xmlns:w="http://schemas.openxmlformats.org/wordprocessingml/2006/main" xmlns:w14="http://schemas.microsoft.com/office/word/2010/wordml" xmlns:w15="http://schemas.microsoft.com/office/word/2012/wordml" xmlns:w16cex="http://schemas.microsoft.com/office/word/2018/wordml/cex" xmlns:w16cid="http://schemas.microsoft.com/office/word/2016/wordml/cid" xmlns:w16="http://schemas.microsoft.com/office/word/2018/wordml" xmlns:w16sdtdh="http://schemas.microsoft.com/office/word/2020/wordml/sdtdatahash" xmlns:w16se="http://schemas.microsoft.com/office/word/2015/wordml/symex" xmlns:wpg="http://schemas.microsoft.com/office/word/2010/wordprocessingGroup" xmlns:wpi="http://schemas.microsoft.com/office/word/2010/wordprocessingInk" xmlns:wne="http://schemas.microsoft.com/office/word/2006/wordml" xmlns:wps="http://schemas.microsoft.com/office/word/2010/wordprocessingShape" mc:Ignorable="w14 w15 w16se w16cid w16 w16cex w16sdtdh wp14">
   <w:abstractNum w:abstractNumId="0" w15:restartNumberingAfterBreak="0">
     <w:nsid w:val="1CE238FF"/>
     <w:multiLevelType w:val="hybridMultilevel"/>
@@ -1175,14 +1318,14 @@
       </w:rPr>
     </w:lvl>
   </w:abstractNum>
-  <w:num w:numId="1">
+  <w:num w:numId="1" w16cid:durableId="1454593922">
     <w:abstractNumId w:val="0"/>
   </w:num>
 </w:numbering>
 </file>
 
 <file path=word/styles.xml><?xml version="1.0" encoding="utf-8"?>
-<w:styles xmlns:mc="http://schemas.openxmlformats.org/markup-compatibility/2006" xmlns:r="http://schemas.openxmlformats.org/officeDocument/2006/relationships" xmlns:w="http://schemas.openxmlformats.org/wordprocessingml/2006/main" xmlns:w14="http://schemas.microsoft.com/office/word/2010/wordml" xmlns:w15="http://schemas.microsoft.com/office/word/2012/wordml" xmlns:w16se="http://schemas.microsoft.com/office/word/2015/wordml/symex" mc:Ignorable="w14 w15 w16se">
+<w:styles xmlns:mc="http://schemas.openxmlformats.org/markup-compatibility/2006" xmlns:r="http://schemas.openxmlformats.org/officeDocument/2006/relationships" xmlns:w="http://schemas.openxmlformats.org/wordprocessingml/2006/main" xmlns:w14="http://schemas.microsoft.com/office/word/2010/wordml" xmlns:w15="http://schemas.microsoft.com/office/word/2012/wordml" xmlns:w16cex="http://schemas.microsoft.com/office/word/2018/wordml/cex" xmlns:w16cid="http://schemas.microsoft.com/office/word/2016/wordml/cid" xmlns:w16="http://schemas.microsoft.com/office/word/2018/wordml" xmlns:w16sdtdh="http://schemas.microsoft.com/office/word/2020/wordml/sdtdatahash" xmlns:w16se="http://schemas.microsoft.com/office/word/2015/wordml/symex" mc:Ignorable="w14 w15 w16se w16cid w16 w16cex w16sdtdh">
   <w:docDefaults>
     <w:rPrDefault>
       <w:rPr>
@@ -1198,7 +1341,7 @@
       </w:pPr>
     </w:pPrDefault>
   </w:docDefaults>
-  <w:latentStyles w:defLockedState="0" w:defUIPriority="99" w:defSemiHidden="0" w:defUnhideWhenUsed="0" w:defQFormat="0" w:count="371">
+  <w:latentStyles w:defLockedState="0" w:defUIPriority="99" w:defSemiHidden="0" w:defUnhideWhenUsed="0" w:defQFormat="0" w:count="376">
     <w:lsdException w:name="Normal" w:uiPriority="0" w:qFormat="1"/>
     <w:lsdException w:name="heading 1" w:uiPriority="9" w:qFormat="1"/>
     <w:lsdException w:name="heading 2" w:semiHidden="1" w:uiPriority="9" w:unhideWhenUsed="1" w:qFormat="1"/>
@@ -1304,7 +1447,6 @@
     <w:lsdException w:name="HTML Sample" w:semiHidden="1" w:unhideWhenUsed="1"/>
     <w:lsdException w:name="HTML Typewriter" w:semiHidden="1" w:unhideWhenUsed="1"/>
     <w:lsdException w:name="HTML Variable" w:semiHidden="1" w:unhideWhenUsed="1"/>
-    <w:lsdException w:name="Normal Table" w:semiHidden="1" w:unhideWhenUsed="1"/>
     <w:lsdException w:name="annotation subject" w:semiHidden="1" w:unhideWhenUsed="1"/>
     <w:lsdException w:name="No List" w:semiHidden="1" w:unhideWhenUsed="1"/>
     <w:lsdException w:name="Outline List 1" w:semiHidden="1" w:unhideWhenUsed="1"/>
@@ -1347,11 +1489,8 @@
     <w:lsdException w:name="Table Contemporary" w:semiHidden="1" w:unhideWhenUsed="1"/>
     <w:lsdException w:name="Table Elegant" w:semiHidden="1" w:unhideWhenUsed="1"/>
     <w:lsdException w:name="Table Professional" w:semiHidden="1" w:unhideWhenUsed="1"/>
-    <w:lsdException w:name="Table Subtle 1" w:semiHidden="1" w:unhideWhenUsed="1"/>
     <w:lsdException w:name="Table Subtle 2" w:semiHidden="1" w:unhideWhenUsed="1"/>
     <w:lsdException w:name="Table Web 1" w:semiHidden="1" w:unhideWhenUsed="1"/>
-    <w:lsdException w:name="Table Web 2" w:semiHidden="1" w:unhideWhenUsed="1"/>
-    <w:lsdException w:name="Table Web 3" w:semiHidden="1" w:unhideWhenUsed="1"/>
     <w:lsdException w:name="Balloon Text" w:semiHidden="1" w:unhideWhenUsed="1"/>
     <w:lsdException w:name="Table Grid" w:uiPriority="39"/>
     <w:lsdException w:name="Table Theme" w:semiHidden="1" w:unhideWhenUsed="1"/>
@@ -1570,6 +1709,11 @@
     <w:lsdException w:name="List Table 5 Dark Accent 6" w:uiPriority="50"/>
     <w:lsdException w:name="List Table 6 Colorful Accent 6" w:uiPriority="51"/>
     <w:lsdException w:name="List Table 7 Colorful Accent 6" w:uiPriority="52"/>
+    <w:lsdException w:name="Mention" w:semiHidden="1" w:unhideWhenUsed="1"/>
+    <w:lsdException w:name="Smart Hyperlink" w:semiHidden="1" w:unhideWhenUsed="1"/>
+    <w:lsdException w:name="Hashtag" w:semiHidden="1" w:unhideWhenUsed="1"/>
+    <w:lsdException w:name="Unresolved Mention" w:semiHidden="1" w:unhideWhenUsed="1"/>
+    <w:lsdException w:name="Smart Link" w:semiHidden="1" w:unhideWhenUsed="1"/>
   </w:latentStyles>
   <w:style w:type="paragraph" w:default="1" w:styleId="Normal">
     <w:name w:val="Normal"/>
@@ -2070,6 +2214,15 @@
 </file>
 
 <file path=customXml/item1.xml><?xml version="1.0" encoding="utf-8"?>
+<?mso-contentType ?>
+<FormTemplates xmlns="http://schemas.microsoft.com/sharepoint/v3/contenttype/forms">
+  <Display>DocumentLibraryForm</Display>
+  <Edit>DocumentLibraryForm</Edit>
+  <New>DocumentLibraryForm</New>
+</FormTemplates>
+</file>
+
+<file path=customXml/item2.xml><?xml version="1.0" encoding="utf-8"?>
 <p:properties xmlns:p="http://schemas.microsoft.com/office/2006/metadata/properties" xmlns:xsi="http://www.w3.org/2001/XMLSchema-instance" xmlns:pc="http://schemas.microsoft.com/office/infopath/2007/PartnerControls">
   <documentManagement>
     <lcf76f155ced4ddcb4097134ff3c332f xmlns="3ca5950f-9dc6-4fa2-8e6b-e8b0d1a55fc5">
@@ -2084,16 +2237,11 @@
 </p:properties>
 </file>
 
-<file path=customXml/item2.xml><?xml version="1.0" encoding="utf-8"?>
-<?mso-contentType ?>
-<FormTemplates xmlns="http://schemas.microsoft.com/sharepoint/v3/contenttype/forms">
-  <Display>DocumentLibraryForm</Display>
-  <Edit>DocumentLibraryForm</Edit>
-  <New>DocumentLibraryForm</New>
-</FormTemplates>
+<file path=customXml/item3.xml><?xml version="1.0" encoding="utf-8"?>
+<b:Sources xmlns:b="http://schemas.openxmlformats.org/officeDocument/2006/bibliography" xmlns="http://schemas.openxmlformats.org/officeDocument/2006/bibliography" SelectedStyle="\APASixthEditionOfficeOnline.xsl" StyleName="APA" Version="6"/>
 </file>
 
-<file path=customXml/item3.xml><?xml version="1.0" encoding="utf-8"?>
+<file path=customXml/item4.xml><?xml version="1.0" encoding="utf-8"?>
 <ct:contentTypeSchema xmlns:ct="http://schemas.microsoft.com/office/2006/metadata/contentType" xmlns:ma="http://schemas.microsoft.com/office/2006/metadata/properties/metaAttributes" ct:_="" ma:_="" ma:contentTypeName="Document" ma:contentTypeID="0x0101001BC1D44B3665304E9EFFB6B26E5C1EDB" ma:contentTypeVersion="17" ma:contentTypeDescription="Create a new document." ma:contentTypeScope="" ma:versionID="ebe7ffaa3beae6c2692551344dbac989">
   <xsd:schema xmlns:xsd="http://www.w3.org/2001/XMLSchema" xmlns:xs="http://www.w3.org/2001/XMLSchema" xmlns:p="http://schemas.microsoft.com/office/2006/metadata/properties" xmlns:ns2="3ca5950f-9dc6-4fa2-8e6b-e8b0d1a55fc5" xmlns:ns3="da5699a2-2791-44c0-bb0a-d0c081c141e6" targetNamespace="http://schemas.microsoft.com/office/2006/metadata/properties" ma:root="true" ma:fieldsID="fbc6f3879e7a0016066cbb62231de351" ns2:_="" ns3:_="">
     <xsd:import namespace="3ca5950f-9dc6-4fa2-8e6b-e8b0d1a55fc5"/>
@@ -2349,187 +2497,7 @@
 </ct:contentTypeSchema>
 </file>
 
-<file path=customXml/item4.xml><?xml version="1.0" encoding="utf-8"?>
-<ct:contentTypeSchema xmlns:ct="http://schemas.microsoft.com/office/2006/metadata/contentType" xmlns:ma="http://schemas.microsoft.com/office/2006/metadata/properties/metaAttributes" ct:_="" ma:_="" ma:contentTypeName="Document" ma:contentTypeID="0x01010072FC3F4283AECA48BCBDDFCF4103160C" ma:contentTypeVersion="2" ma:contentTypeDescription="Create a new document." ma:contentTypeScope="" ma:versionID="71a29f68b18f52e7e0b329625759c092">
-  <xsd:schema xmlns:xsd="http://www.w3.org/2001/XMLSchema" xmlns:xs="http://www.w3.org/2001/XMLSchema" xmlns:p="http://schemas.microsoft.com/office/2006/metadata/properties" xmlns:ns2="037ba92a-5764-4297-b5f7-6ea117412624" xmlns:ns3="3a4ab234-afbc-41ab-b2db-358d80304e46" targetNamespace="http://schemas.microsoft.com/office/2006/metadata/properties" ma:root="true" ma:fieldsID="a458c3587d291faf4ca1653387720a89" ns2:_="" ns3:_="">
-    <xsd:import namespace="037ba92a-5764-4297-b5f7-6ea117412624"/>
-    <xsd:import namespace="3a4ab234-afbc-41ab-b2db-358d80304e46"/>
-    <xsd:element name="properties">
-      <xsd:complexType>
-        <xsd:sequence>
-          <xsd:element name="documentManagement">
-            <xsd:complexType>
-              <xsd:all>
-                <xsd:element ref="ns2:_dlc_DocId" minOccurs="0"/>
-                <xsd:element ref="ns2:_dlc_DocIdUrl" minOccurs="0"/>
-                <xsd:element ref="ns2:_dlc_DocIdPersistId" minOccurs="0"/>
-                <xsd:element ref="ns3:Document_x0020_Type" minOccurs="0"/>
-              </xsd:all>
-            </xsd:complexType>
-          </xsd:element>
-        </xsd:sequence>
-      </xsd:complexType>
-    </xsd:element>
-  </xsd:schema>
-  <xsd:schema xmlns:xsd="http://www.w3.org/2001/XMLSchema" xmlns:xs="http://www.w3.org/2001/XMLSchema" xmlns:dms="http://schemas.microsoft.com/office/2006/documentManagement/types" xmlns:pc="http://schemas.microsoft.com/office/infopath/2007/PartnerControls" targetNamespace="037ba92a-5764-4297-b5f7-6ea117412624" elementFormDefault="qualified">
-    <xsd:import namespace="http://schemas.microsoft.com/office/2006/documentManagement/types"/>
-    <xsd:import namespace="http://schemas.microsoft.com/office/infopath/2007/PartnerControls"/>
-    <xsd:element name="_dlc_DocId" ma:index="8" nillable="true" ma:displayName="Document ID Value" ma:description="The value of the document ID assigned to this item." ma:internalName="_dlc_DocId" ma:readOnly="true">
-      <xsd:simpleType>
-        <xsd:restriction base="dms:Text"/>
-      </xsd:simpleType>
-    </xsd:element>
-    <xsd:element name="_dlc_DocIdUrl" ma:index="9" nillable="true" ma:displayName="Document ID" ma:description="Permanent link to this document." ma:hidden="true" ma:internalName="_dlc_DocIdUrl" ma:readOnly="true">
-      <xsd:complexType>
-        <xsd:complexContent>
-          <xsd:extension base="dms:URL">
-            <xsd:sequence>
-              <xsd:element name="Url" type="dms:ValidUrl" minOccurs="0" nillable="true"/>
-              <xsd:element name="Description" type="xsd:string" nillable="true"/>
-            </xsd:sequence>
-          </xsd:extension>
-        </xsd:complexContent>
-      </xsd:complexType>
-    </xsd:element>
-    <xsd:element name="_dlc_DocIdPersistId" ma:index="10" nillable="true" ma:displayName="Persist ID" ma:description="Keep ID on add." ma:hidden="true" ma:internalName="_dlc_DocIdPersistId" ma:readOnly="true">
-      <xsd:simpleType>
-        <xsd:restriction base="dms:Boolean"/>
-      </xsd:simpleType>
-    </xsd:element>
-  </xsd:schema>
-  <xsd:schema xmlns:xsd="http://www.w3.org/2001/XMLSchema" xmlns:xs="http://www.w3.org/2001/XMLSchema" xmlns:dms="http://schemas.microsoft.com/office/2006/documentManagement/types" xmlns:pc="http://schemas.microsoft.com/office/infopath/2007/PartnerControls" targetNamespace="3a4ab234-afbc-41ab-b2db-358d80304e46" elementFormDefault="qualified">
-    <xsd:import namespace="http://schemas.microsoft.com/office/2006/documentManagement/types"/>
-    <xsd:import namespace="http://schemas.microsoft.com/office/infopath/2007/PartnerControls"/>
-    <xsd:element name="Document_x0020_Type" ma:index="11" nillable="true" ma:displayName="Document Type" ma:default="Main Issue" ma:description="Specify type of document to help with filtered views" ma:format="Dropdown" ma:internalName="Document_x0020_Type">
-      <xsd:simpleType>
-        <xsd:restriction base="dms:Choice">
-          <xsd:enumeration value="Main Issue"/>
-          <xsd:enumeration value="Supporting"/>
-        </xsd:restriction>
-      </xsd:simpleType>
-    </xsd:element>
-  </xsd:schema>
-  <xsd:schema xmlns="http://schemas.openxmlformats.org/package/2006/metadata/core-properties" xmlns:xsd="http://www.w3.org/2001/XMLSchema" xmlns:xsi="http://www.w3.org/2001/XMLSchema-instance" xmlns:dc="http://purl.org/dc/elements/1.1/" xmlns:dcterms="http://purl.org/dc/terms/" xmlns:odoc="http://schemas.microsoft.com/internal/obd" targetNamespace="http://schemas.openxmlformats.org/package/2006/metadata/core-properties" elementFormDefault="qualified" attributeFormDefault="unqualified" blockDefault="#all">
-    <xsd:import namespace="http://purl.org/dc/elements/1.1/" schemaLocation="http://dublincore.org/schemas/xmls/qdc/2003/04/02/dc.xsd"/>
-    <xsd:import namespace="http://purl.org/dc/terms/" schemaLocation="http://dublincore.org/schemas/xmls/qdc/2003/04/02/dcterms.xsd"/>
-    <xsd:element name="coreProperties" type="CT_coreProperties"/>
-    <xsd:complexType name="CT_coreProperties">
-      <xsd:all>
-        <xsd:element ref="dc:creator" minOccurs="0" maxOccurs="1"/>
-        <xsd:element ref="dcterms:created" minOccurs="0" maxOccurs="1"/>
-        <xsd:element ref="dc:identifier" minOccurs="0" maxOccurs="1"/>
-        <xsd:element name="contentType" minOccurs="0" maxOccurs="1" type="xsd:string" ma:index="0" ma:displayName="Content Type"/>
-        <xsd:element ref="dc:title" minOccurs="0" maxOccurs="1" ma:index="4" ma:displayName="Title"/>
-        <xsd:element ref="dc:subject" minOccurs="0" maxOccurs="1"/>
-        <xsd:element ref="dc:description" minOccurs="0" maxOccurs="1"/>
-        <xsd:element name="keywords" minOccurs="0" maxOccurs="1" type="xsd:string"/>
-        <xsd:element ref="dc:language" minOccurs="0" maxOccurs="1"/>
-        <xsd:element name="category" minOccurs="0" maxOccurs="1" type="xsd:string"/>
-        <xsd:element name="version" minOccurs="0" maxOccurs="1" type="xsd:string"/>
-        <xsd:element name="revision" minOccurs="0" maxOccurs="1" type="xsd:string">
-          <xsd:annotation>
-            <xsd:documentation>
-                        This value indicates the number of saves or revisions. The application is responsible for updating this value after each revision.
-                    </xsd:documentation>
-          </xsd:annotation>
-        </xsd:element>
-        <xsd:element name="lastModifiedBy" minOccurs="0" maxOccurs="1" type="xsd:string"/>
-        <xsd:element ref="dcterms:modified" minOccurs="0" maxOccurs="1"/>
-        <xsd:element name="contentStatus" minOccurs="0" maxOccurs="1" type="xsd:string"/>
-      </xsd:all>
-    </xsd:complexType>
-  </xsd:schema>
-  <xs:schema xmlns:pc="http://schemas.microsoft.com/office/infopath/2007/PartnerControls" xmlns:xs="http://www.w3.org/2001/XMLSchema" targetNamespace="http://schemas.microsoft.com/office/infopath/2007/PartnerControls" elementFormDefault="qualified" attributeFormDefault="unqualified">
-    <xs:element name="Person">
-      <xs:complexType>
-        <xs:sequence>
-          <xs:element ref="pc:DisplayName" minOccurs="0"/>
-          <xs:element ref="pc:AccountId" minOccurs="0"/>
-          <xs:element ref="pc:AccountType" minOccurs="0"/>
-        </xs:sequence>
-      </xs:complexType>
-    </xs:element>
-    <xs:element name="DisplayName" type="xs:string"/>
-    <xs:element name="AccountId" type="xs:string"/>
-    <xs:element name="AccountType" type="xs:string"/>
-    <xs:element name="BDCAssociatedEntity">
-      <xs:complexType>
-        <xs:sequence>
-          <xs:element ref="pc:BDCEntity" minOccurs="0" maxOccurs="unbounded"/>
-        </xs:sequence>
-        <xs:attribute ref="pc:EntityNamespace"/>
-        <xs:attribute ref="pc:EntityName"/>
-        <xs:attribute ref="pc:SystemInstanceName"/>
-        <xs:attribute ref="pc:AssociationName"/>
-      </xs:complexType>
-    </xs:element>
-    <xs:attribute name="EntityNamespace" type="xs:string"/>
-    <xs:attribute name="EntityName" type="xs:string"/>
-    <xs:attribute name="SystemInstanceName" type="xs:string"/>
-    <xs:attribute name="AssociationName" type="xs:string"/>
-    <xs:element name="BDCEntity">
-      <xs:complexType>
-        <xs:sequence>
-          <xs:element ref="pc:EntityDisplayName" minOccurs="0"/>
-          <xs:element ref="pc:EntityInstanceReference" minOccurs="0"/>
-          <xs:element ref="pc:EntityId1" minOccurs="0"/>
-          <xs:element ref="pc:EntityId2" minOccurs="0"/>
-          <xs:element ref="pc:EntityId3" minOccurs="0"/>
-          <xs:element ref="pc:EntityId4" minOccurs="0"/>
-          <xs:element ref="pc:EntityId5" minOccurs="0"/>
-        </xs:sequence>
-      </xs:complexType>
-    </xs:element>
-    <xs:element name="EntityDisplayName" type="xs:string"/>
-    <xs:element name="EntityInstanceReference" type="xs:string"/>
-    <xs:element name="EntityId1" type="xs:string"/>
-    <xs:element name="EntityId2" type="xs:string"/>
-    <xs:element name="EntityId3" type="xs:string"/>
-    <xs:element name="EntityId4" type="xs:string"/>
-    <xs:element name="EntityId5" type="xs:string"/>
-    <xs:element name="Terms">
-      <xs:complexType>
-        <xs:sequence>
-          <xs:element ref="pc:TermInfo" minOccurs="0" maxOccurs="unbounded"/>
-        </xs:sequence>
-      </xs:complexType>
-    </xs:element>
-    <xs:element name="TermInfo">
-      <xs:complexType>
-        <xs:sequence>
-          <xs:element ref="pc:TermName" minOccurs="0"/>
-          <xs:element ref="pc:TermId" minOccurs="0"/>
-        </xs:sequence>
-      </xs:complexType>
-    </xs:element>
-    <xs:element name="TermName" type="xs:string"/>
-    <xs:element name="TermId" type="xs:string"/>
-  </xs:schema>
-</ct:contentTypeSchema>
-</file>
-
-<file path=customXml/item5.xml><?xml version="1.0" encoding="utf-8"?>
-<b:Sources xmlns:b="http://schemas.openxmlformats.org/officeDocument/2006/bibliography" xmlns="http://schemas.openxmlformats.org/officeDocument/2006/bibliography" SelectedStyle="\APASixthEditionOfficeOnline.xsl" StyleName="APA" Version="6"/>
-</file>
-
 <file path=customXml/itemProps1.xml><?xml version="1.0" encoding="utf-8"?>
-<ds:datastoreItem xmlns:ds="http://schemas.openxmlformats.org/officeDocument/2006/customXml" ds:itemID="{D09D9084-327A-410A-BB6E-7D7761F68A3B}">
-  <ds:schemaRefs>
-    <ds:schemaRef ds:uri="http://schemas.openxmlformats.org/package/2006/metadata/core-properties"/>
-    <ds:schemaRef ds:uri="http://purl.org/dc/dcmitype/"/>
-    <ds:schemaRef ds:uri="http://purl.org/dc/terms/"/>
-    <ds:schemaRef ds:uri="037ba92a-5764-4297-b5f7-6ea117412624"/>
-    <ds:schemaRef ds:uri="http://schemas.microsoft.com/office/2006/documentManagement/types"/>
-    <ds:schemaRef ds:uri="http://schemas.microsoft.com/office/2006/metadata/properties"/>
-    <ds:schemaRef ds:uri="http://purl.org/dc/elements/1.1/"/>
-    <ds:schemaRef ds:uri="http://schemas.microsoft.com/office/infopath/2007/PartnerControls"/>
-    <ds:schemaRef ds:uri="3a4ab234-afbc-41ab-b2db-358d80304e46"/>
-    <ds:schemaRef ds:uri="http://www.w3.org/XML/1998/namespace"/>
-  </ds:schemaRefs>
-</ds:datastoreItem>
-</file>
-
-<file path=customXml/itemProps2.xml><?xml version="1.0" encoding="utf-8"?>
 <ds:datastoreItem xmlns:ds="http://schemas.openxmlformats.org/officeDocument/2006/customXml" ds:itemID="{863E3FAE-B26B-4B50-B5B4-42A9F87EFBB7}">
   <ds:schemaRefs>
     <ds:schemaRef ds:uri="http://schemas.microsoft.com/sharepoint/v3/contenttype/forms"/>
@@ -2537,19 +2505,34 @@
 </ds:datastoreItem>
 </file>
 
+<file path=customXml/itemProps2.xml><?xml version="1.0" encoding="utf-8"?>
+<ds:datastoreItem xmlns:ds="http://schemas.openxmlformats.org/officeDocument/2006/customXml" ds:itemID="{D09D9084-327A-410A-BB6E-7D7761F68A3B}">
+  <ds:schemaRefs>
+    <ds:schemaRef ds:uri="http://schemas.microsoft.com/office/2006/metadata/properties"/>
+    <ds:schemaRef ds:uri="http://schemas.microsoft.com/office/infopath/2007/PartnerControls"/>
+    <ds:schemaRef ds:uri="3ca5950f-9dc6-4fa2-8e6b-e8b0d1a55fc5"/>
+    <ds:schemaRef ds:uri="da5699a2-2791-44c0-bb0a-d0c081c141e6"/>
+  </ds:schemaRefs>
+</ds:datastoreItem>
+</file>
+
 <file path=customXml/itemProps3.xml><?xml version="1.0" encoding="utf-8"?>
-<ds:datastoreItem xmlns:ds="http://schemas.openxmlformats.org/officeDocument/2006/customXml" ds:itemID="{51D1BB07-5614-4D27-BD15-C9C479CF0ED1}"/>
+<ds:datastoreItem xmlns:ds="http://schemas.openxmlformats.org/officeDocument/2006/customXml" ds:itemID="{BB070FD4-54C7-4036-A484-27596F58EE2A}">
+  <ds:schemaRefs>
+    <ds:schemaRef ds:uri="http://schemas.openxmlformats.org/officeDocument/2006/bibliography"/>
+  </ds:schemaRefs>
+</ds:datastoreItem>
 </file>
 
 <file path=customXml/itemProps4.xml><?xml version="1.0" encoding="utf-8"?>
-<ds:datastoreItem xmlns:ds="http://schemas.openxmlformats.org/officeDocument/2006/customXml" ds:itemID="{A7C0B7D1-070E-46BF-BA62-F7F32481651A}">
+<ds:datastoreItem xmlns:ds="http://schemas.openxmlformats.org/officeDocument/2006/customXml" ds:itemID="{51D1BB07-5614-4D27-BD15-C9C479CF0ED1}">
   <ds:schemaRefs>
     <ds:schemaRef ds:uri="http://schemas.microsoft.com/office/2006/metadata/contentType"/>
     <ds:schemaRef ds:uri="http://schemas.microsoft.com/office/2006/metadata/properties/metaAttributes"/>
     <ds:schemaRef ds:uri="http://www.w3.org/2001/XMLSchema"/>
     <ds:schemaRef ds:uri="http://schemas.microsoft.com/office/2006/metadata/properties"/>
-    <ds:schemaRef ds:uri="037ba92a-5764-4297-b5f7-6ea117412624"/>
-    <ds:schemaRef ds:uri="3a4ab234-afbc-41ab-b2db-358d80304e46"/>
+    <ds:schemaRef ds:uri="3ca5950f-9dc6-4fa2-8e6b-e8b0d1a55fc5"/>
+    <ds:schemaRef ds:uri="da5699a2-2791-44c0-bb0a-d0c081c141e6"/>
     <ds:schemaRef ds:uri="http://schemas.microsoft.com/office/2006/documentManagement/types"/>
     <ds:schemaRef ds:uri="http://schemas.microsoft.com/office/infopath/2007/PartnerControls"/>
     <ds:schemaRef ds:uri="http://schemas.openxmlformats.org/package/2006/metadata/core-properties"/>
@@ -2558,12 +2541,4 @@
     <ds:schemaRef ds:uri="http://schemas.microsoft.com/internal/obd"/>
   </ds:schemaRefs>
 </ds:datastoreItem>
-</file>
-
-<file path=customXml/itemProps5.xml><?xml version="1.0" encoding="utf-8"?>
-<ds:datastoreItem xmlns:ds="http://schemas.openxmlformats.org/officeDocument/2006/customXml" ds:itemID="{BB070FD4-54C7-4036-A484-27596F58EE2A}">
-  <ds:schemaRefs>
-    <ds:schemaRef ds:uri="http://schemas.openxmlformats.org/officeDocument/2006/bibliography"/>
-  </ds:schemaRefs>
-</ds:datastoreItem>
 </file>
</xml_diff>